<commit_message>
revised regression lines, fixed axis
</commit_message>
<xml_diff>
--- a/tomato_markdown.docx
+++ b/tomato_markdown.docx
@@ -1448,6 +1448,28 @@
       <w:bookmarkEnd w:id="27"/>
       <w:r>
         <w:t xml:space="preserve">plot SME and MM correlations</w:t>
+      </w:r>
+    </w:p>
+    <w:p>
+      <w:pPr>
+        <w:pStyle w:val="SourceCode"/>
+      </w:pPr>
+      <w:r>
+        <w:rPr>
+          <w:rStyle w:val="NormalTok"/>
+        </w:rPr>
+        <w:t xml:space="preserve">?plot</w:t>
+      </w:r>
+    </w:p>
+    <w:p>
+      <w:pPr>
+        <w:pStyle w:val="SourceCode"/>
+      </w:pPr>
+      <w:r>
+        <w:rPr>
+          <w:rStyle w:val="VerbatimChar"/>
+        </w:rPr>
+        <w:t xml:space="preserve">## starting httpd help server ... done</w:t>
       </w:r>
     </w:p>
     <w:p>
@@ -2848,7 +2870,7 @@
         <w:rPr>
           <w:rStyle w:val="NormalTok"/>
         </w:rPr>
-        <w:t xml:space="preserve">(tomatofun_P_NONA$Phosphorus..ppm..SME, tomatofun_P_NONA$Phosphorus..lb.Ac..MM, </w:t>
+        <w:t xml:space="preserve">(tomatofun_P_NONA$Phosphorus..lb.Ac..MM, tomatofun_P_NONA$Phosphorus..ppm..SME, </w:t>
       </w:r>
       <w:r>
         <w:rPr>
@@ -2950,6 +2972,9 @@
         <w:br w:type="textWrapping"/>
       </w:r>
       <w:r>
+        <w:br w:type="textWrapping"/>
+      </w:r>
+      <w:r>
         <w:rPr>
           <w:rStyle w:val="KeywordTok"/>
         </w:rPr>
@@ -2971,7 +2996,7 @@
         <w:rPr>
           <w:rStyle w:val="NormalTok"/>
         </w:rPr>
-        <w:t xml:space="preserve">(tomatofun_P_NONA$Phosphorus..lb.Ac..MM~tomatofun_P_NONA$Phosphorus..ppm..SME), </w:t>
+        <w:t xml:space="preserve">(tomatofun_P_NONA$Phosphorus..ppm..SME~tomatofun_P_NONA$Phosphorus..lb.Ac..MM), </w:t>
       </w:r>
       <w:r>
         <w:rPr>
@@ -4313,31 +4338,31 @@
         <w:rPr>
           <w:rStyle w:val="StringTok"/>
         </w:rPr>
+        <w:t xml:space="preserve">"SME PPM"</w:t>
+      </w:r>
+      <w:r>
+        <w:rPr>
+          <w:rStyle w:val="NormalTok"/>
+        </w:rPr>
+        <w:t xml:space="preserve">, </w:t>
+      </w:r>
+      <w:r>
+        <w:rPr>
+          <w:rStyle w:val="DataTypeTok"/>
+        </w:rPr>
+        <w:t xml:space="preserve">ylab =</w:t>
+      </w:r>
+      <w:r>
+        <w:rPr>
+          <w:rStyle w:val="NormalTok"/>
+        </w:rPr>
+        <w:t xml:space="preserve"> </w:t>
+      </w:r>
+      <w:r>
+        <w:rPr>
+          <w:rStyle w:val="StringTok"/>
+        </w:rPr>
         <w:t xml:space="preserve">"MM PPM"</w:t>
-      </w:r>
-      <w:r>
-        <w:rPr>
-          <w:rStyle w:val="NormalTok"/>
-        </w:rPr>
-        <w:t xml:space="preserve">, </w:t>
-      </w:r>
-      <w:r>
-        <w:rPr>
-          <w:rStyle w:val="DataTypeTok"/>
-        </w:rPr>
-        <w:t xml:space="preserve">ylab =</w:t>
-      </w:r>
-      <w:r>
-        <w:rPr>
-          <w:rStyle w:val="NormalTok"/>
-        </w:rPr>
-        <w:t xml:space="preserve"> </w:t>
-      </w:r>
-      <w:r>
-        <w:rPr>
-          <w:rStyle w:val="StringTok"/>
-        </w:rPr>
-        <w:t xml:space="preserve">"SME PPM"</w:t>
       </w:r>
       <w:r>
         <w:rPr>
@@ -4960,31 +4985,31 @@
         <w:rPr>
           <w:rStyle w:val="StringTok"/>
         </w:rPr>
+        <w:t xml:space="preserve">"SME PPM"</w:t>
+      </w:r>
+      <w:r>
+        <w:rPr>
+          <w:rStyle w:val="NormalTok"/>
+        </w:rPr>
+        <w:t xml:space="preserve">, </w:t>
+      </w:r>
+      <w:r>
+        <w:rPr>
+          <w:rStyle w:val="DataTypeTok"/>
+        </w:rPr>
+        <w:t xml:space="preserve">ylab =</w:t>
+      </w:r>
+      <w:r>
+        <w:rPr>
+          <w:rStyle w:val="NormalTok"/>
+        </w:rPr>
+        <w:t xml:space="preserve"> </w:t>
+      </w:r>
+      <w:r>
+        <w:rPr>
+          <w:rStyle w:val="StringTok"/>
+        </w:rPr>
         <w:t xml:space="preserve">"pH"</w:t>
-      </w:r>
-      <w:r>
-        <w:rPr>
-          <w:rStyle w:val="NormalTok"/>
-        </w:rPr>
-        <w:t xml:space="preserve">, </w:t>
-      </w:r>
-      <w:r>
-        <w:rPr>
-          <w:rStyle w:val="DataTypeTok"/>
-        </w:rPr>
-        <w:t xml:space="preserve">ylab =</w:t>
-      </w:r>
-      <w:r>
-        <w:rPr>
-          <w:rStyle w:val="NormalTok"/>
-        </w:rPr>
-        <w:t xml:space="preserve"> </w:t>
-      </w:r>
-      <w:r>
-        <w:rPr>
-          <w:rStyle w:val="StringTok"/>
-        </w:rPr>
-        <w:t xml:space="preserve">"SME PPM"</w:t>
       </w:r>
       <w:r>
         <w:rPr>
@@ -5205,7 +5230,7 @@
     </w:lvl>
   </w:abstractNum>
   <w:abstractNum w:abstractNumId="990">
-    <w:nsid w:val="f44402fb"/>
+    <w:nsid w:val="ba7149b6"/>
     <w:multiLevelType w:val="multilevel"/>
     <w:lvl w:ilvl="0">
       <w:numFmt w:val="bullet"/>

</xml_diff>